<commit_message>
unit set and user logins
</commit_message>
<xml_diff>
--- a/storage/H2-Series-3.docx
+++ b/storage/H2-Series-3.docx
@@ -176,7 +176,7 @@
                 <w:b w:val="1"/>
                 <w:bCs w:val="1"/>
               </w:rPr>
-              <w:t xml:space="preserve">12/24/2019, 03:14 PM</w:t>
+              <w:t xml:space="preserve">01/06/2020, 02:57 PM</w:t>
             </w:r>
           </w:p>
         </w:tc>
@@ -247,7 +247,7 @@
                 <w:b w:val="1"/>
                 <w:bCs w:val="1"/>
               </w:rPr>
-              <w:t xml:space="preserve">TZC H2 C3</w:t>
+              <w:t xml:space="preserve">TAC H2 C3</w:t>
             </w:r>
           </w:p>
         </w:tc>
@@ -410,7 +410,7 @@
                 <w:b w:val="1"/>
                 <w:bCs w:val="1"/>
               </w:rPr>
-              <w:t xml:space="preserve">55</w:t>
+              <w:t xml:space="preserve">114</w:t>
             </w:r>
           </w:p>
         </w:tc>
@@ -553,7 +553,7 @@
             <w:pPr/>
             <w:r>
               <w:rPr/>
-              <w:t xml:space="preserve">27.8</w:t>
+              <w:t xml:space="preserve">68.8</w:t>
             </w:r>
           </w:p>
         </w:tc>
@@ -604,7 +604,7 @@
             <w:pPr/>
             <w:r>
               <w:rPr/>
-              <w:t xml:space="preserve">6</w:t>
+              <w:t xml:space="preserve">12</w:t>
             </w:r>
           </w:p>
         </w:tc>
@@ -655,262 +655,262 @@
             <w:pPr/>
             <w:r>
               <w:rPr/>
+              <w:t xml:space="preserve">7</w:t>
+            </w:r>
+          </w:p>
+        </w:tc>
+      </w:tr>
+      <w:tr>
+        <w:trPr/>
+        <w:tc>
+          <w:tcPr>
+            <w:tcW w:w="1750" w:type="dxa"/>
+          </w:tcPr>
+          <w:p>
+            <w:pPr/>
+            <w:r>
+              <w:rPr/>
+              <w:t xml:space="preserve">4.</w:t>
+            </w:r>
+          </w:p>
+        </w:tc>
+        <w:tc>
+          <w:tcPr>
+            <w:tcW w:w="1750" w:type="dxa"/>
+          </w:tcPr>
+          <w:p>
+            <w:pPr/>
+            <w:r>
+              <w:rPr/>
+              <w:t xml:space="preserve">Evaporate passes</w:t>
+            </w:r>
+          </w:p>
+        </w:tc>
+        <w:tc>
+          <w:tcPr>
+            <w:tcW w:w="1750" w:type="dxa"/>
+          </w:tcPr>
+          <w:p>
+            <w:pPr/>
+            <w:r>
+              <w:rPr/>
+              <w:t xml:space="preserve">No</w:t>
+            </w:r>
+          </w:p>
+        </w:tc>
+        <w:tc>
+          <w:tcPr>
+            <w:tcW w:w="1750" w:type="dxa"/>
+          </w:tcPr>
+          <w:p>
+            <w:pPr/>
+            <w:r>
+              <w:rPr/>
+              <w:t xml:space="preserve">1+1</w:t>
+            </w:r>
+          </w:p>
+        </w:tc>
+      </w:tr>
+      <w:tr>
+        <w:trPr/>
+        <w:tc>
+          <w:tcPr>
+            <w:tcW w:w="1750" w:type="dxa"/>
+          </w:tcPr>
+          <w:p>
+            <w:pPr/>
+            <w:r>
+              <w:rPr/>
+              <w:t xml:space="preserve">5.</w:t>
+            </w:r>
+          </w:p>
+        </w:tc>
+        <w:tc>
+          <w:tcPr>
+            <w:tcW w:w="1750" w:type="dxa"/>
+          </w:tcPr>
+          <w:p>
+            <w:pPr/>
+            <w:r>
+              <w:rPr/>
+              <w:t xml:space="preserve">Chilled water circuit pressure loss</w:t>
+            </w:r>
+          </w:p>
+        </w:tc>
+        <w:tc>
+          <w:tcPr>
+            <w:tcW w:w="1750" w:type="dxa"/>
+          </w:tcPr>
+          <w:p>
+            <w:pPr/>
+            <w:r>
+              <w:rPr/>
+              <w:t xml:space="preserve">mLC</w:t>
+            </w:r>
+          </w:p>
+        </w:tc>
+        <w:tc>
+          <w:tcPr>
+            <w:tcW w:w="1750" w:type="dxa"/>
+          </w:tcPr>
+          <w:p>
+            <w:pPr/>
+            <w:r>
+              <w:rPr/>
+              <w:t xml:space="preserve">1.2</w:t>
+            </w:r>
+          </w:p>
+        </w:tc>
+      </w:tr>
+      <w:tr>
+        <w:trPr/>
+        <w:tc>
+          <w:tcPr>
+            <w:tcW w:w="1750" w:type="dxa"/>
+          </w:tcPr>
+          <w:p>
+            <w:pPr/>
+            <w:r>
+              <w:rPr/>
+              <w:t xml:space="preserve">6.</w:t>
+            </w:r>
+          </w:p>
+        </w:tc>
+        <w:tc>
+          <w:tcPr>
+            <w:tcW w:w="1750" w:type="dxa"/>
+          </w:tcPr>
+          <w:p>
+            <w:pPr/>
+            <w:r>
+              <w:rPr/>
+              <w:t xml:space="preserve">Chilled water Connection diameter</w:t>
+            </w:r>
+          </w:p>
+        </w:tc>
+        <w:tc>
+          <w:tcPr>
+            <w:tcW w:w="1750" w:type="dxa"/>
+          </w:tcPr>
+          <w:p>
+            <w:pPr/>
+            <w:r>
+              <w:rPr/>
+              <w:t xml:space="preserve">DN</w:t>
+            </w:r>
+          </w:p>
+        </w:tc>
+        <w:tc>
+          <w:tcPr>
+            <w:tcW w:w="1750" w:type="dxa"/>
+          </w:tcPr>
+          <w:p>
+            <w:pPr/>
+            <w:r>
+              <w:rPr/>
+              <w:t xml:space="preserve">125</w:t>
+            </w:r>
+          </w:p>
+        </w:tc>
+      </w:tr>
+      <w:tr>
+        <w:trPr/>
+        <w:tc>
+          <w:tcPr>
+            <w:tcW w:w="1750" w:type="dxa"/>
+          </w:tcPr>
+          <w:p>
+            <w:pPr/>
+            <w:r>
+              <w:rPr/>
+              <w:t xml:space="preserve">7.</w:t>
+            </w:r>
+          </w:p>
+        </w:tc>
+        <w:tc>
+          <w:tcPr>
+            <w:tcW w:w="1750" w:type="dxa"/>
+          </w:tcPr>
+          <w:p>
+            <w:pPr/>
+            <w:r>
+              <w:rPr/>
+              <w:t xml:space="preserve">Glycol type</w:t>
+            </w:r>
+          </w:p>
+        </w:tc>
+        <w:tc>
+          <w:tcPr>
+            <w:tcW w:w="1750" w:type="dxa"/>
+          </w:tcPr>
+          <w:p>
+            <w:pPr/>
+            <w:r>
+              <w:rPr/>
+              <w:t xml:space="preserve"/>
+            </w:r>
+          </w:p>
+        </w:tc>
+        <w:tc>
+          <w:tcPr>
+            <w:tcW w:w="1750" w:type="dxa"/>
+          </w:tcPr>
+          <w:p>
+            <w:pPr/>
+            <w:r>
+              <w:rPr/>
+              <w:t xml:space="preserve">NA</w:t>
+            </w:r>
+          </w:p>
+        </w:tc>
+      </w:tr>
+      <w:tr>
+        <w:trPr/>
+        <w:tc>
+          <w:tcPr>
+            <w:tcW w:w="1750" w:type="dxa"/>
+          </w:tcPr>
+          <w:p>
+            <w:pPr/>
+            <w:r>
+              <w:rPr/>
+              <w:t xml:space="preserve">8.</w:t>
+            </w:r>
+          </w:p>
+        </w:tc>
+        <w:tc>
+          <w:tcPr>
+            <w:tcW w:w="1750" w:type="dxa"/>
+          </w:tcPr>
+          <w:p>
+            <w:pPr/>
+            <w:r>
+              <w:rPr/>
+              <w:t xml:space="preserve">Chilled water glycol %</w:t>
+            </w:r>
+          </w:p>
+        </w:tc>
+        <w:tc>
+          <w:tcPr>
+            <w:tcW w:w="1750" w:type="dxa"/>
+          </w:tcPr>
+          <w:p>
+            <w:pPr/>
+            <w:r>
+              <w:rPr/>
+              <w:t xml:space="preserve"> %</w:t>
+            </w:r>
+          </w:p>
+        </w:tc>
+        <w:tc>
+          <w:tcPr>
+            <w:tcW w:w="1750" w:type="dxa"/>
+          </w:tcPr>
+          <w:p>
+            <w:pPr/>
+            <w:r>
+              <w:rPr/>
               <w:t xml:space="preserve">0</w:t>
-            </w:r>
-          </w:p>
-        </w:tc>
-      </w:tr>
-      <w:tr>
-        <w:trPr/>
-        <w:tc>
-          <w:tcPr>
-            <w:tcW w:w="1750" w:type="dxa"/>
-          </w:tcPr>
-          <w:p>
-            <w:pPr/>
-            <w:r>
-              <w:rPr/>
-              <w:t xml:space="preserve">4.</w:t>
-            </w:r>
-          </w:p>
-        </w:tc>
-        <w:tc>
-          <w:tcPr>
-            <w:tcW w:w="1750" w:type="dxa"/>
-          </w:tcPr>
-          <w:p>
-            <w:pPr/>
-            <w:r>
-              <w:rPr/>
-              <w:t xml:space="preserve">Evaporate passes</w:t>
-            </w:r>
-          </w:p>
-        </w:tc>
-        <w:tc>
-          <w:tcPr>
-            <w:tcW w:w="1750" w:type="dxa"/>
-          </w:tcPr>
-          <w:p>
-            <w:pPr/>
-            <w:r>
-              <w:rPr/>
-              <w:t xml:space="preserve">No</w:t>
-            </w:r>
-          </w:p>
-        </w:tc>
-        <w:tc>
-          <w:tcPr>
-            <w:tcW w:w="1750" w:type="dxa"/>
-          </w:tcPr>
-          <w:p>
-            <w:pPr/>
-            <w:r>
-              <w:rPr/>
-              <w:t xml:space="preserve">3+3</w:t>
-            </w:r>
-          </w:p>
-        </w:tc>
-      </w:tr>
-      <w:tr>
-        <w:trPr/>
-        <w:tc>
-          <w:tcPr>
-            <w:tcW w:w="1750" w:type="dxa"/>
-          </w:tcPr>
-          <w:p>
-            <w:pPr/>
-            <w:r>
-              <w:rPr/>
-              <w:t xml:space="preserve">5.</w:t>
-            </w:r>
-          </w:p>
-        </w:tc>
-        <w:tc>
-          <w:tcPr>
-            <w:tcW w:w="1750" w:type="dxa"/>
-          </w:tcPr>
-          <w:p>
-            <w:pPr/>
-            <w:r>
-              <w:rPr/>
-              <w:t xml:space="preserve">Chilled water circuit pressure loss</w:t>
-            </w:r>
-          </w:p>
-        </w:tc>
-        <w:tc>
-          <w:tcPr>
-            <w:tcW w:w="1750" w:type="dxa"/>
-          </w:tcPr>
-          <w:p>
-            <w:pPr/>
-            <w:r>
-              <w:rPr/>
-              <w:t xml:space="preserve">mLC</w:t>
-            </w:r>
-          </w:p>
-        </w:tc>
-        <w:tc>
-          <w:tcPr>
-            <w:tcW w:w="1750" w:type="dxa"/>
-          </w:tcPr>
-          <w:p>
-            <w:pPr/>
-            <w:r>
-              <w:rPr/>
-              <w:t xml:space="preserve">3.9</w:t>
-            </w:r>
-          </w:p>
-        </w:tc>
-      </w:tr>
-      <w:tr>
-        <w:trPr/>
-        <w:tc>
-          <w:tcPr>
-            <w:tcW w:w="1750" w:type="dxa"/>
-          </w:tcPr>
-          <w:p>
-            <w:pPr/>
-            <w:r>
-              <w:rPr/>
-              <w:t xml:space="preserve">6.</w:t>
-            </w:r>
-          </w:p>
-        </w:tc>
-        <w:tc>
-          <w:tcPr>
-            <w:tcW w:w="1750" w:type="dxa"/>
-          </w:tcPr>
-          <w:p>
-            <w:pPr/>
-            <w:r>
-              <w:rPr/>
-              <w:t xml:space="preserve">Chilled water Connection diameter</w:t>
-            </w:r>
-          </w:p>
-        </w:tc>
-        <w:tc>
-          <w:tcPr>
-            <w:tcW w:w="1750" w:type="dxa"/>
-          </w:tcPr>
-          <w:p>
-            <w:pPr/>
-            <w:r>
-              <w:rPr/>
-              <w:t xml:space="preserve">DN</w:t>
-            </w:r>
-          </w:p>
-        </w:tc>
-        <w:tc>
-          <w:tcPr>
-            <w:tcW w:w="1750" w:type="dxa"/>
-          </w:tcPr>
-          <w:p>
-            <w:pPr/>
-            <w:r>
-              <w:rPr/>
-              <w:t xml:space="preserve">125</w:t>
-            </w:r>
-          </w:p>
-        </w:tc>
-      </w:tr>
-      <w:tr>
-        <w:trPr/>
-        <w:tc>
-          <w:tcPr>
-            <w:tcW w:w="1750" w:type="dxa"/>
-          </w:tcPr>
-          <w:p>
-            <w:pPr/>
-            <w:r>
-              <w:rPr/>
-              <w:t xml:space="preserve">7.</w:t>
-            </w:r>
-          </w:p>
-        </w:tc>
-        <w:tc>
-          <w:tcPr>
-            <w:tcW w:w="1750" w:type="dxa"/>
-          </w:tcPr>
-          <w:p>
-            <w:pPr/>
-            <w:r>
-              <w:rPr/>
-              <w:t xml:space="preserve">Glycol type</w:t>
-            </w:r>
-          </w:p>
-        </w:tc>
-        <w:tc>
-          <w:tcPr>
-            <w:tcW w:w="1750" w:type="dxa"/>
-          </w:tcPr>
-          <w:p>
-            <w:pPr/>
-            <w:r>
-              <w:rPr/>
-              <w:t xml:space="preserve"/>
-            </w:r>
-          </w:p>
-        </w:tc>
-        <w:tc>
-          <w:tcPr>
-            <w:tcW w:w="1750" w:type="dxa"/>
-          </w:tcPr>
-          <w:p>
-            <w:pPr/>
-            <w:r>
-              <w:rPr/>
-              <w:t xml:space="preserve">Ethylene</w:t>
-            </w:r>
-          </w:p>
-        </w:tc>
-      </w:tr>
-      <w:tr>
-        <w:trPr/>
-        <w:tc>
-          <w:tcPr>
-            <w:tcW w:w="1750" w:type="dxa"/>
-          </w:tcPr>
-          <w:p>
-            <w:pPr/>
-            <w:r>
-              <w:rPr/>
-              <w:t xml:space="preserve">8.</w:t>
-            </w:r>
-          </w:p>
-        </w:tc>
-        <w:tc>
-          <w:tcPr>
-            <w:tcW w:w="1750" w:type="dxa"/>
-          </w:tcPr>
-          <w:p>
-            <w:pPr/>
-            <w:r>
-              <w:rPr/>
-              <w:t xml:space="preserve">Chilled water glycol %</w:t>
-            </w:r>
-          </w:p>
-        </w:tc>
-        <w:tc>
-          <w:tcPr>
-            <w:tcW w:w="1750" w:type="dxa"/>
-          </w:tcPr>
-          <w:p>
-            <w:pPr/>
-            <w:r>
-              <w:rPr/>
-              <w:t xml:space="preserve"> %</w:t>
-            </w:r>
-          </w:p>
-        </w:tc>
-        <w:tc>
-          <w:tcPr>
-            <w:tcW w:w="1750" w:type="dxa"/>
-          </w:tcPr>
-          <w:p>
-            <w:pPr/>
-            <w:r>
-              <w:rPr/>
-              <w:t xml:space="preserve">2</w:t>
             </w:r>
           </w:p>
         </w:tc>
@@ -1257,7 +1257,7 @@
             <w:pPr/>
             <w:r>
               <w:rPr/>
-              <w:t xml:space="preserve">34.6</w:t>
+              <w:t xml:space="preserve">37</w:t>
             </w:r>
           </w:p>
         </w:tc>
@@ -1512,7 +1512,7 @@
             <w:pPr/>
             <w:r>
               <w:rPr/>
-              <w:t xml:space="preserve">Ethylene</w:t>
+              <w:t xml:space="preserve">NA</w:t>
             </w:r>
           </w:p>
         </w:tc>
@@ -1808,7 +1808,7 @@
             <w:pPr/>
             <w:r>
               <w:rPr/>
-              <w:t xml:space="preserve">9.4</w:t>
+              <w:t xml:space="preserve">24.3</w:t>
             </w:r>
           </w:p>
         </w:tc>
@@ -1859,7 +1859,7 @@
             <w:pPr/>
             <w:r>
               <w:rPr/>
-              <w:t xml:space="preserve">185</w:t>
+              <w:t xml:space="preserve">180</w:t>
             </w:r>
           </w:p>
         </w:tc>
@@ -2012,7 +2012,7 @@
             <w:pPr/>
             <w:r>
               <w:rPr/>
-              <w:t xml:space="preserve">0.8</w:t>
+              <w:t xml:space="preserve">2</w:t>
             </w:r>
           </w:p>
         </w:tc>
@@ -2114,7 +2114,7 @@
             <w:pPr/>
             <w:r>
               <w:rPr/>
-              <w:t xml:space="preserve">15</w:t>
+              <w:t xml:space="preserve">13.2</w:t>
             </w:r>
           </w:p>
         </w:tc>
@@ -3316,49 +3316,28 @@
       <w:pPr/>
       <w:r>
         <w:rPr/>
-        <w:t xml:space="preserve">2. Note---- Please take Extra Cost for 'Cooling water Auto Shut-Off Valve'---</w:t>
+        <w:t xml:space="preserve">2. This selection is valid for insulated chiller only.</w:t>
       </w:r>
     </w:p>
     <w:p>
       <w:pPr/>
       <w:r>
         <w:rPr/>
-        <w:t xml:space="preserve">3. This is a Non std m/c &amp; Ex-stock m/c cannot be given for this selection</w:t>
+        <w:t xml:space="preserve">3. For non-insulated chiller, the Capacity and Heat source consumption will vary.</w:t>
       </w:r>
     </w:p>
     <w:p>
       <w:pPr/>
       <w:r>
         <w:rPr/>
-        <w:t xml:space="preserve">4. This selection is valid for insulated chiller only.</w:t>
+        <w:t xml:space="preserve">4. Plant Room Temperature should be from +5 deg C to +45 deg C</w:t>
       </w:r>
     </w:p>
     <w:p>
       <w:pPr/>
       <w:r>
         <w:rPr/>
-        <w:t xml:space="preserve">5. For non-insulated chiller, the Capacity and Heat source consumption will vary.</w:t>
-      </w:r>
-    </w:p>
-    <w:p>
-      <w:pPr/>
-      <w:r>
-        <w:rPr/>
-        <w:t xml:space="preserve">6. Plant Room Temperature should be from +5 deg C to +45 deg C</w:t>
-      </w:r>
-    </w:p>
-    <w:p>
-      <w:pPr/>
-      <w:r>
-        <w:rPr/>
-        <w:t xml:space="preserve">7. Please contact Thermax representative / Office for customised specifications.</w:t>
-      </w:r>
-    </w:p>
-    <w:p>
-      <w:pPr/>
-      <w:r>
-        <w:rPr/>
-        <w:t xml:space="preserve">8. Try Reducing Cooling water flow</w:t>
+        <w:t xml:space="preserve">5. Please contact Thermax representative / Office for customised specifications.</w:t>
       </w:r>
     </w:p>
     <w:sectPr>

</xml_diff>